<commit_message>
ficing bugs in write up document
</commit_message>
<xml_diff>
--- a/Data_scientist/computer_vision/Write_up.docx
+++ b/Data_scientist/computer_vision/Write_up.docx
@@ -26,11 +26,701 @@
     <w:p>
       <w:pPr>
         <w:pStyle w:val="ListParagraph"/>
-        <w:rPr>
-          <w:b/>
-          <w:bCs/>
-          <w:sz w:val="24"/>
-          <w:szCs w:val="24"/>
+        <w:jc w:val="center"/>
+        <w:rPr>
+          <w:b/>
+          <w:bCs/>
+          <w:sz w:val="36"/>
+          <w:szCs w:val="36"/>
+        </w:rPr>
+      </w:pPr>
+    </w:p>
+    <w:p>
+      <w:pPr>
+        <w:pStyle w:val="ListParagraph"/>
+        <w:rPr>
+          <w:sz w:val="36"/>
+          <w:szCs w:val="36"/>
+        </w:rPr>
+      </w:pPr>
+      <w:r>
+        <w:rPr>
+          <w:sz w:val="36"/>
+          <w:szCs w:val="36"/>
+        </w:rPr>
+        <w:t>Project Overview:</w:t>
+      </w:r>
+    </w:p>
+    <w:p>
+      <w:pPr>
+        <w:pStyle w:val="ListParagraph"/>
+        <w:rPr>
+          <w:sz w:val="36"/>
+          <w:szCs w:val="36"/>
+        </w:rPr>
+      </w:pPr>
+    </w:p>
+    <w:p>
+      <w:pPr>
+        <w:pStyle w:val="ListParagraph"/>
+        <w:rPr>
+          <w:sz w:val="28"/>
+          <w:szCs w:val="28"/>
+        </w:rPr>
+      </w:pPr>
+      <w:r>
+        <w:rPr>
+          <w:sz w:val="28"/>
+          <w:szCs w:val="28"/>
+        </w:rPr>
+        <w:t>This project is aimed at detecting different objects in an image of real world traffic. Such a model can be deployed in self driving cars to understand the environment around the vehicle and information of upcoming traffic/objects. We are using tensorflow object detection API’s pre trained model to build our model which learns to detect objects in urban environment</w:t>
+      </w:r>
+    </w:p>
+    <w:p>
+      <w:pPr>
+        <w:pStyle w:val="ListParagraph"/>
+        <w:rPr>
+          <w:sz w:val="28"/>
+          <w:szCs w:val="28"/>
+        </w:rPr>
+      </w:pPr>
+    </w:p>
+    <w:p>
+      <w:pPr>
+        <w:pStyle w:val="ListParagraph"/>
+        <w:rPr>
+          <w:sz w:val="36"/>
+          <w:szCs w:val="36"/>
+        </w:rPr>
+      </w:pPr>
+      <w:r>
+        <w:rPr>
+          <w:sz w:val="36"/>
+          <w:szCs w:val="36"/>
+        </w:rPr>
+        <w:t>Set up:</w:t>
+      </w:r>
+    </w:p>
+    <w:p>
+      <w:pPr>
+        <w:pStyle w:val="ListParagraph"/>
+        <w:rPr>
+          <w:sz w:val="36"/>
+          <w:szCs w:val="36"/>
+        </w:rPr>
+      </w:pPr>
+    </w:p>
+    <w:p>
+      <w:pPr>
+        <w:pStyle w:val="ListParagraph"/>
+        <w:rPr>
+          <w:sz w:val="28"/>
+          <w:szCs w:val="28"/>
+        </w:rPr>
+      </w:pPr>
+      <w:r>
+        <w:rPr>
+          <w:sz w:val="28"/>
+          <w:szCs w:val="28"/>
+        </w:rPr>
+        <w:t>Downloading a pre trained model:</w:t>
+      </w:r>
+    </w:p>
+    <w:p>
+      <w:pPr>
+        <w:pStyle w:val="ListParagraph"/>
+        <w:rPr>
+          <w:sz w:val="28"/>
+          <w:szCs w:val="28"/>
+        </w:rPr>
+      </w:pPr>
+    </w:p>
+    <w:p>
+      <w:pPr>
+        <w:pStyle w:val="ListParagraph"/>
+        <w:numPr>
+          <w:ilvl w:val="0"/>
+          <w:numId w:val="4"/>
+        </w:numPr>
+        <w:rPr>
+          <w:sz w:val="28"/>
+          <w:szCs w:val="28"/>
+        </w:rPr>
+      </w:pPr>
+      <w:r>
+        <w:rPr>
+          <w:sz w:val="28"/>
+          <w:szCs w:val="28"/>
+        </w:rPr>
+        <w:t>cd /home/workspace/experiments/pretrained_model/</w:t>
+      </w:r>
+    </w:p>
+    <w:p>
+      <w:pPr>
+        <w:pStyle w:val="ListParagraph"/>
+        <w:rPr>
+          <w:sz w:val="28"/>
+          <w:szCs w:val="28"/>
+        </w:rPr>
+      </w:pPr>
+    </w:p>
+    <w:p>
+      <w:pPr>
+        <w:pStyle w:val="ListParagraph"/>
+        <w:numPr>
+          <w:ilvl w:val="0"/>
+          <w:numId w:val="4"/>
+        </w:numPr>
+        <w:rPr>
+          <w:sz w:val="28"/>
+          <w:szCs w:val="28"/>
+        </w:rPr>
+      </w:pPr>
+      <w:r>
+        <w:rPr>
+          <w:sz w:val="28"/>
+          <w:szCs w:val="28"/>
+        </w:rPr>
+        <w:t>wget http://download.tensorflow.org/models/object_detection/tf2/20200711/ssd_resnet50_v1_fpn_640x640_coco17_tpu-8.tar.gz</w:t>
+      </w:r>
+    </w:p>
+    <w:p>
+      <w:pPr>
+        <w:pStyle w:val="ListParagraph"/>
+        <w:rPr>
+          <w:sz w:val="28"/>
+          <w:szCs w:val="28"/>
+        </w:rPr>
+      </w:pPr>
+    </w:p>
+    <w:p>
+      <w:pPr>
+        <w:pStyle w:val="ListParagraph"/>
+        <w:numPr>
+          <w:ilvl w:val="0"/>
+          <w:numId w:val="4"/>
+        </w:numPr>
+        <w:rPr>
+          <w:sz w:val="28"/>
+          <w:szCs w:val="28"/>
+        </w:rPr>
+      </w:pPr>
+      <w:r>
+        <w:rPr>
+          <w:sz w:val="28"/>
+          <w:szCs w:val="28"/>
+        </w:rPr>
+        <w:t>tar -xvzf ssd_resnet50_v1_fpn_640x640_coco17_tpu-8.tar.gz</w:t>
+      </w:r>
+    </w:p>
+    <w:p>
+      <w:pPr>
+        <w:pStyle w:val="ListParagraph"/>
+        <w:rPr>
+          <w:sz w:val="28"/>
+          <w:szCs w:val="28"/>
+        </w:rPr>
+      </w:pPr>
+    </w:p>
+    <w:p>
+      <w:pPr>
+        <w:pStyle w:val="ListParagraph"/>
+        <w:numPr>
+          <w:ilvl w:val="0"/>
+          <w:numId w:val="4"/>
+        </w:numPr>
+        <w:rPr>
+          <w:sz w:val="28"/>
+          <w:szCs w:val="28"/>
+        </w:rPr>
+      </w:pPr>
+      <w:r>
+        <w:rPr>
+          <w:sz w:val="28"/>
+          <w:szCs w:val="28"/>
+        </w:rPr>
+        <w:t>rm -rf ssd_resnet50_v1_fpn_640x640_coco17_tpu-8.tar.gz</w:t>
+      </w:r>
+    </w:p>
+    <w:p>
+      <w:pPr>
+        <w:pStyle w:val="ListParagraph"/>
+        <w:rPr>
+          <w:sz w:val="28"/>
+          <w:szCs w:val="28"/>
+        </w:rPr>
+      </w:pPr>
+    </w:p>
+    <w:p>
+      <w:pPr>
+        <w:ind w:left="720"/>
+        <w:rPr>
+          <w:sz w:val="28"/>
+          <w:szCs w:val="28"/>
+        </w:rPr>
+      </w:pPr>
+      <w:r>
+        <w:rPr>
+          <w:sz w:val="28"/>
+          <w:szCs w:val="28"/>
+        </w:rPr>
+        <w:t>PS : No need to create a config, we already have it</w:t>
+      </w:r>
+    </w:p>
+    <w:p>
+      <w:pPr>
+        <w:ind w:left="720"/>
+        <w:rPr>
+          <w:sz w:val="28"/>
+          <w:szCs w:val="28"/>
+        </w:rPr>
+      </w:pPr>
+      <w:r>
+        <w:rPr>
+          <w:sz w:val="28"/>
+          <w:szCs w:val="28"/>
+        </w:rPr>
+        <w:t>Model Training:</w:t>
+      </w:r>
+    </w:p>
+    <w:p>
+      <w:pPr>
+        <w:ind w:left="720"/>
+        <w:rPr>
+          <w:sz w:val="28"/>
+          <w:szCs w:val="28"/>
+        </w:rPr>
+      </w:pPr>
+      <w:r>
+        <w:rPr>
+          <w:sz w:val="28"/>
+          <w:szCs w:val="28"/>
+        </w:rPr>
+        <w:t>cd /home/workspace</w:t>
+      </w:r>
+    </w:p>
+    <w:p>
+      <w:pPr>
+        <w:pBdr>
+          <w:top w:val="single" w:sz="6" w:space="0" w:color="B4B9BD"/>
+          <w:left w:val="single" w:sz="6" w:space="0" w:color="B4B9BD"/>
+          <w:bottom w:val="single" w:sz="6" w:space="0" w:color="B4B9BD"/>
+          <w:right w:val="single" w:sz="6" w:space="0" w:color="B4B9BD"/>
+        </w:pBdr>
+        <w:shd w:val="clear" w:color="auto" w:fill="F7F7F8"/>
+        <w:tabs>
+          <w:tab w:val="left" w:pos="916"/>
+          <w:tab w:val="left" w:pos="1832"/>
+          <w:tab w:val="left" w:pos="2748"/>
+          <w:tab w:val="left" w:pos="3664"/>
+          <w:tab w:val="left" w:pos="4580"/>
+          <w:tab w:val="left" w:pos="5496"/>
+          <w:tab w:val="left" w:pos="6412"/>
+          <w:tab w:val="left" w:pos="7328"/>
+          <w:tab w:val="left" w:pos="8244"/>
+          <w:tab w:val="left" w:pos="9160"/>
+          <w:tab w:val="left" w:pos="10076"/>
+          <w:tab w:val="left" w:pos="10992"/>
+          <w:tab w:val="left" w:pos="11908"/>
+          <w:tab w:val="left" w:pos="12824"/>
+          <w:tab w:val="left" w:pos="13740"/>
+          <w:tab w:val="left" w:pos="14656"/>
+        </w:tabs>
+        <w:spacing w:after="0" w:line="240" w:lineRule="auto"/>
+        <w:rPr>
+          <w:rFonts w:ascii="Courier New" w:eastAsia="Times New Roman" w:hAnsi="Courier New" w:cs="Courier New"/>
+          <w:color w:val="96A0AA"/>
+          <w:sz w:val="24"/>
+          <w:szCs w:val="24"/>
+        </w:rPr>
+      </w:pPr>
+      <w:r>
+        <w:rPr>
+          <w:rFonts w:ascii="Courier New" w:eastAsia="Times New Roman" w:hAnsi="Courier New" w:cs="Courier New"/>
+          <w:color w:val="0F2B3D"/>
+          <w:sz w:val="24"/>
+          <w:szCs w:val="24"/>
+          <w:bdr w:val="none" w:sz="0" w:space="0" w:color="auto" w:frame="1"/>
+          <w:shd w:val="clear" w:color="auto" w:fill="F7F7F8"/>
+        </w:rPr>
+        <w:t>python experiments</w:t>
+      </w:r>
+      <w:r>
+        <w:rPr>
+          <w:rFonts w:ascii="Courier New" w:eastAsia="Times New Roman" w:hAnsi="Courier New" w:cs="Courier New"/>
+          <w:color w:val="009926"/>
+          <w:sz w:val="24"/>
+          <w:szCs w:val="24"/>
+          <w:bdr w:val="none" w:sz="0" w:space="0" w:color="auto" w:frame="1"/>
+          <w:shd w:val="clear" w:color="auto" w:fill="F7F7F8"/>
+        </w:rPr>
+        <w:t>/model_main_tf2.py --model_dir=experiments/</w:t>
+      </w:r>
+      <w:r>
+        <w:rPr>
+          <w:rFonts w:ascii="Courier New" w:eastAsia="Times New Roman" w:hAnsi="Courier New" w:cs="Courier New"/>
+          <w:color w:val="0F2B3D"/>
+          <w:sz w:val="24"/>
+          <w:szCs w:val="24"/>
+          <w:bdr w:val="none" w:sz="0" w:space="0" w:color="auto" w:frame="1"/>
+          <w:shd w:val="clear" w:color="auto" w:fill="F7F7F8"/>
+        </w:rPr>
+        <w:t>reference</w:t>
+      </w:r>
+      <w:r>
+        <w:rPr>
+          <w:rFonts w:ascii="Courier New" w:eastAsia="Times New Roman" w:hAnsi="Courier New" w:cs="Courier New"/>
+          <w:color w:val="009926"/>
+          <w:sz w:val="24"/>
+          <w:szCs w:val="24"/>
+          <w:bdr w:val="none" w:sz="0" w:space="0" w:color="auto" w:frame="1"/>
+          <w:shd w:val="clear" w:color="auto" w:fill="F7F7F8"/>
+        </w:rPr>
+        <w:t>/ --pipeline_config_path=experiments/</w:t>
+      </w:r>
+      <w:r>
+        <w:rPr>
+          <w:rFonts w:ascii="Courier New" w:eastAsia="Times New Roman" w:hAnsi="Courier New" w:cs="Courier New"/>
+          <w:color w:val="0F2B3D"/>
+          <w:sz w:val="24"/>
+          <w:szCs w:val="24"/>
+          <w:bdr w:val="none" w:sz="0" w:space="0" w:color="auto" w:frame="1"/>
+          <w:shd w:val="clear" w:color="auto" w:fill="F7F7F8"/>
+        </w:rPr>
+        <w:t>reference</w:t>
+      </w:r>
+      <w:r>
+        <w:rPr>
+          <w:rFonts w:ascii="Courier New" w:eastAsia="Times New Roman" w:hAnsi="Courier New" w:cs="Courier New"/>
+          <w:color w:val="009926"/>
+          <w:sz w:val="24"/>
+          <w:szCs w:val="24"/>
+          <w:bdr w:val="none" w:sz="0" w:space="0" w:color="auto" w:frame="1"/>
+          <w:shd w:val="clear" w:color="auto" w:fill="F7F7F8"/>
+        </w:rPr>
+        <w:t>/pipeline_new.config</w:t>
+      </w:r>
+    </w:p>
+    <w:p>
+      <w:pPr>
+        <w:ind w:left="720"/>
+        <w:rPr>
+          <w:sz w:val="28"/>
+          <w:szCs w:val="28"/>
+        </w:rPr>
+      </w:pPr>
+    </w:p>
+    <w:p>
+      <w:pPr>
+        <w:ind w:left="720"/>
+        <w:rPr>
+          <w:sz w:val="28"/>
+          <w:szCs w:val="28"/>
+        </w:rPr>
+      </w:pPr>
+      <w:r>
+        <w:rPr>
+          <w:sz w:val="28"/>
+          <w:szCs w:val="28"/>
+        </w:rPr>
+        <w:lastRenderedPageBreak/>
+        <w:t>Tensorboard visualization:</w:t>
+      </w:r>
+    </w:p>
+    <w:p>
+      <w:pPr>
+        <w:ind w:left="720"/>
+        <w:rPr>
+          <w:rFonts w:ascii="Courier New" w:hAnsi="Courier New" w:cs="Courier New"/>
+          <w:color w:val="0F2B3D"/>
+          <w:shd w:val="clear" w:color="auto" w:fill="F7F7F8"/>
+        </w:rPr>
+      </w:pPr>
+      <w:r>
+        <w:rPr>
+          <w:rFonts w:ascii="Courier New" w:hAnsi="Courier New" w:cs="Courier New"/>
+          <w:color w:val="0F2B3D"/>
+          <w:shd w:val="clear" w:color="auto" w:fill="F7F7F8"/>
+        </w:rPr>
+        <w:t>python -m tensorboard.main --logdir experiments/reference/</w:t>
+      </w:r>
+    </w:p>
+    <w:p>
+      <w:pPr>
+        <w:ind w:left="720"/>
+        <w:rPr>
+          <w:sz w:val="24"/>
+          <w:szCs w:val="24"/>
+        </w:rPr>
+      </w:pPr>
+      <w:r>
+        <w:rPr>
+          <w:sz w:val="24"/>
+          <w:szCs w:val="24"/>
+        </w:rPr>
+        <w:t>Evaluation</w:t>
+      </w:r>
+      <w:r>
+        <w:rPr>
+          <w:sz w:val="24"/>
+          <w:szCs w:val="24"/>
+        </w:rPr>
+        <w:t>:</w:t>
+      </w:r>
+    </w:p>
+    <w:p>
+      <w:pPr>
+        <w:pBdr>
+          <w:top w:val="single" w:sz="6" w:space="0" w:color="B4B9BD"/>
+          <w:left w:val="single" w:sz="6" w:space="0" w:color="B4B9BD"/>
+          <w:bottom w:val="single" w:sz="6" w:space="0" w:color="B4B9BD"/>
+          <w:right w:val="single" w:sz="6" w:space="0" w:color="B4B9BD"/>
+        </w:pBdr>
+        <w:shd w:val="clear" w:color="auto" w:fill="F7F7F8"/>
+        <w:tabs>
+          <w:tab w:val="left" w:pos="916"/>
+          <w:tab w:val="left" w:pos="1832"/>
+          <w:tab w:val="left" w:pos="2748"/>
+          <w:tab w:val="left" w:pos="3664"/>
+          <w:tab w:val="left" w:pos="4580"/>
+          <w:tab w:val="left" w:pos="5496"/>
+          <w:tab w:val="left" w:pos="6412"/>
+          <w:tab w:val="left" w:pos="7328"/>
+          <w:tab w:val="left" w:pos="8244"/>
+          <w:tab w:val="left" w:pos="9160"/>
+          <w:tab w:val="left" w:pos="10076"/>
+          <w:tab w:val="left" w:pos="10992"/>
+          <w:tab w:val="left" w:pos="11908"/>
+          <w:tab w:val="left" w:pos="12824"/>
+          <w:tab w:val="left" w:pos="13740"/>
+          <w:tab w:val="left" w:pos="14656"/>
+        </w:tabs>
+        <w:spacing w:after="0" w:line="240" w:lineRule="auto"/>
+        <w:rPr>
+          <w:rFonts w:ascii="Courier New" w:eastAsia="Times New Roman" w:hAnsi="Courier New" w:cs="Courier New"/>
+          <w:color w:val="96A0AA"/>
+          <w:sz w:val="24"/>
+          <w:szCs w:val="24"/>
+        </w:rPr>
+      </w:pPr>
+      <w:r>
+        <w:rPr>
+          <w:rFonts w:ascii="Courier New" w:eastAsia="Times New Roman" w:hAnsi="Courier New" w:cs="Courier New"/>
+          <w:color w:val="0F2B3D"/>
+          <w:sz w:val="24"/>
+          <w:szCs w:val="24"/>
+          <w:bdr w:val="none" w:sz="0" w:space="0" w:color="auto" w:frame="1"/>
+          <w:shd w:val="clear" w:color="auto" w:fill="F7F7F8"/>
+        </w:rPr>
+        <w:t>python experiments/model_main_tf2.py --model_dir=experiments/reference/ --pipeline_config_path=experiments/reference/pipeline_new.config --checkpoint_dir=experiments/reference/</w:t>
+      </w:r>
+    </w:p>
+    <w:p>
+      <w:pPr>
+        <w:ind w:left="720"/>
+        <w:rPr>
+          <w:rFonts w:ascii="Courier New" w:hAnsi="Courier New" w:cs="Courier New"/>
+          <w:color w:val="0F2B3D"/>
+          <w:shd w:val="clear" w:color="auto" w:fill="F7F7F8"/>
+        </w:rPr>
+      </w:pPr>
+    </w:p>
+    <w:p>
+      <w:pPr>
+        <w:ind w:left="720"/>
+        <w:rPr>
+          <w:sz w:val="24"/>
+          <w:szCs w:val="24"/>
+        </w:rPr>
+      </w:pPr>
+      <w:r>
+        <w:rPr>
+          <w:sz w:val="24"/>
+          <w:szCs w:val="24"/>
+        </w:rPr>
+        <w:t>Export Trained Model</w:t>
+      </w:r>
+      <w:r>
+        <w:rPr>
+          <w:sz w:val="24"/>
+          <w:szCs w:val="24"/>
+        </w:rPr>
+        <w:t>:</w:t>
+      </w:r>
+    </w:p>
+    <w:p>
+      <w:pPr>
+        <w:ind w:left="720"/>
+        <w:rPr>
+          <w:rFonts w:ascii="Courier New" w:hAnsi="Courier New" w:cs="Courier New"/>
+          <w:color w:val="0F2B3D"/>
+          <w:shd w:val="clear" w:color="auto" w:fill="F7F7F8"/>
+        </w:rPr>
+      </w:pPr>
+      <w:r>
+        <w:rPr>
+          <w:rFonts w:ascii="Courier New" w:hAnsi="Courier New" w:cs="Courier New"/>
+          <w:color w:val="0F2B3D"/>
+          <w:shd w:val="clear" w:color="auto" w:fill="F7F7F8"/>
+        </w:rPr>
+        <w:t>python experiments/exporter_main_v2.py --input_type image_tensor --pipeline_config_path experiments/reference/pipeline_new.config --trained_checkpoint_dir experiments/reference/ --output_directory experiments/reference/exported/</w:t>
+      </w:r>
+    </w:p>
+    <w:p>
+      <w:pPr>
+        <w:ind w:left="720"/>
+        <w:rPr>
+          <w:sz w:val="24"/>
+          <w:szCs w:val="24"/>
+        </w:rPr>
+      </w:pPr>
+      <w:r>
+        <w:rPr>
+          <w:sz w:val="24"/>
+          <w:szCs w:val="24"/>
+        </w:rPr>
+        <w:t>Extract animation</w:t>
+      </w:r>
+      <w:r>
+        <w:rPr>
+          <w:sz w:val="24"/>
+          <w:szCs w:val="24"/>
+        </w:rPr>
+        <w:t>:</w:t>
+      </w:r>
+    </w:p>
+    <w:p>
+      <w:pPr>
+        <w:pStyle w:val="HTMLPreformatted"/>
+        <w:pBdr>
+          <w:top w:val="single" w:sz="6" w:space="0" w:color="B4B9BD"/>
+          <w:left w:val="single" w:sz="6" w:space="0" w:color="B4B9BD"/>
+          <w:bottom w:val="single" w:sz="6" w:space="0" w:color="B4B9BD"/>
+          <w:right w:val="single" w:sz="6" w:space="0" w:color="B4B9BD"/>
+        </w:pBdr>
+        <w:shd w:val="clear" w:color="auto" w:fill="F7F7F8"/>
+        <w:rPr>
+          <w:color w:val="96A0AA"/>
+          <w:sz w:val="24"/>
+          <w:szCs w:val="24"/>
+        </w:rPr>
+      </w:pPr>
+      <w:r>
+        <w:rPr>
+          <w:rStyle w:val="HTMLCode"/>
+          <w:color w:val="0F2B3D"/>
+          <w:sz w:val="24"/>
+          <w:szCs w:val="24"/>
+          <w:bdr w:val="none" w:sz="0" w:space="0" w:color="auto" w:frame="1"/>
+          <w:shd w:val="clear" w:color="auto" w:fill="F7F7F8"/>
+        </w:rPr>
+        <w:t>python inference_video.py --labelmap_path label_map.pbtxt --model_path experiments/reference/exported/saved_model --tf_record_path data/</w:t>
+      </w:r>
+      <w:r>
+        <w:rPr>
+          <w:rStyle w:val="hljs-builtin"/>
+          <w:color w:val="0086B3"/>
+          <w:sz w:val="24"/>
+          <w:szCs w:val="24"/>
+          <w:bdr w:val="none" w:sz="0" w:space="0" w:color="auto" w:frame="1"/>
+          <w:shd w:val="clear" w:color="auto" w:fill="F7F7F8"/>
+        </w:rPr>
+        <w:t>test</w:t>
+      </w:r>
+      <w:r>
+        <w:rPr>
+          <w:rStyle w:val="HTMLCode"/>
+          <w:color w:val="0F2B3D"/>
+          <w:sz w:val="24"/>
+          <w:szCs w:val="24"/>
+          <w:bdr w:val="none" w:sz="0" w:space="0" w:color="auto" w:frame="1"/>
+          <w:shd w:val="clear" w:color="auto" w:fill="F7F7F8"/>
+        </w:rPr>
+        <w:t>/segment-</w:t>
+      </w:r>
+      <w:r>
+        <w:rPr>
+          <w:rStyle w:val="hljs-number"/>
+          <w:color w:val="008080"/>
+          <w:sz w:val="24"/>
+          <w:szCs w:val="24"/>
+          <w:bdr w:val="none" w:sz="0" w:space="0" w:color="auto" w:frame="1"/>
+          <w:shd w:val="clear" w:color="auto" w:fill="F7F7F8"/>
+        </w:rPr>
+        <w:t>12200383401366682847</w:t>
+      </w:r>
+      <w:r>
+        <w:rPr>
+          <w:rStyle w:val="HTMLCode"/>
+          <w:color w:val="0F2B3D"/>
+          <w:sz w:val="24"/>
+          <w:szCs w:val="24"/>
+          <w:bdr w:val="none" w:sz="0" w:space="0" w:color="auto" w:frame="1"/>
+          <w:shd w:val="clear" w:color="auto" w:fill="F7F7F8"/>
+        </w:rPr>
+        <w:t>_2552_140_2572_140_with_camera_labels.tfrecord --config_path experiments/reference/pipeline_new.config --output_path animation.gif</w:t>
+      </w:r>
+    </w:p>
+    <w:p>
+      <w:pPr>
+        <w:ind w:left="720"/>
+        <w:rPr>
+          <w:rFonts w:ascii="Courier New" w:hAnsi="Courier New" w:cs="Courier New"/>
+          <w:color w:val="0F2B3D"/>
+          <w:shd w:val="clear" w:color="auto" w:fill="F7F7F8"/>
+        </w:rPr>
+      </w:pPr>
+    </w:p>
+    <w:p>
+      <w:pPr>
+        <w:ind w:left="720"/>
+        <w:rPr>
+          <w:rFonts w:ascii="Courier New" w:hAnsi="Courier New" w:cs="Courier New"/>
+          <w:color w:val="0F2B3D"/>
+          <w:shd w:val="clear" w:color="auto" w:fill="F7F7F8"/>
+        </w:rPr>
+      </w:pPr>
+    </w:p>
+    <w:p>
+      <w:pPr>
+        <w:ind w:left="720"/>
+        <w:rPr>
+          <w:rFonts w:ascii="Courier New" w:hAnsi="Courier New" w:cs="Courier New"/>
+          <w:b/>
+          <w:bCs/>
+          <w:color w:val="0F2B3D"/>
+          <w:sz w:val="32"/>
+          <w:szCs w:val="32"/>
+          <w:shd w:val="clear" w:color="auto" w:fill="F7F7F8"/>
+        </w:rPr>
+      </w:pPr>
+      <w:r>
+        <w:rPr>
+          <w:b/>
+          <w:bCs/>
+          <w:sz w:val="36"/>
+          <w:szCs w:val="36"/>
+        </w:rPr>
+        <w:t>Dataset</w:t>
+      </w:r>
+    </w:p>
+    <w:p>
+      <w:pPr>
+        <w:ind w:left="720"/>
+        <w:rPr>
+          <w:rFonts w:ascii="Courier New" w:hAnsi="Courier New" w:cs="Courier New"/>
+          <w:color w:val="0F2B3D"/>
+          <w:shd w:val="clear" w:color="auto" w:fill="F7F7F8"/>
+        </w:rPr>
+      </w:pPr>
+    </w:p>
+    <w:p>
+      <w:pPr>
+        <w:ind w:left="720"/>
+        <w:rPr>
+          <w:rFonts w:ascii="Courier New" w:hAnsi="Courier New" w:cs="Courier New"/>
+          <w:color w:val="0F2B3D"/>
+          <w:shd w:val="clear" w:color="auto" w:fill="F7F7F8"/>
         </w:rPr>
       </w:pPr>
     </w:p>
@@ -75,46 +765,28 @@
           <w:sz w:val="24"/>
           <w:szCs w:val="24"/>
         </w:rPr>
-        <w:t xml:space="preserve">Displaying 10 images with color coding for each </w:t>
-      </w:r>
-      <w:proofErr w:type="gramStart"/>
-      <w:r>
-        <w:rPr>
-          <w:sz w:val="24"/>
-          <w:szCs w:val="24"/>
-        </w:rPr>
-        <w:t>class(</w:t>
-      </w:r>
-      <w:proofErr w:type="gramEnd"/>
-      <w:r>
-        <w:rPr>
-          <w:sz w:val="24"/>
-          <w:szCs w:val="24"/>
-        </w:rPr>
-        <w:t xml:space="preserve">more details in  </w:t>
-      </w:r>
-      <w:r>
-        <w:rPr>
-          <w:sz w:val="24"/>
-          <w:szCs w:val="24"/>
-        </w:rPr>
-        <w:t xml:space="preserve">Exploratory Data </w:t>
-      </w:r>
-      <w:proofErr w:type="spellStart"/>
-      <w:r>
-        <w:rPr>
-          <w:sz w:val="24"/>
-          <w:szCs w:val="24"/>
-        </w:rPr>
-        <w:t>Analysis.ipynb</w:t>
-      </w:r>
-      <w:proofErr w:type="spellEnd"/>
+        <w:t xml:space="preserve">Displaying 10 images with color coding for each class(more details in  </w:t>
+      </w:r>
+      <w:r>
+        <w:rPr>
+          <w:sz w:val="24"/>
+          <w:szCs w:val="24"/>
+        </w:rPr>
+        <w:t>Exploratory Data Analysis.ipynb</w:t>
+      </w:r>
       <w:r>
         <w:rPr>
           <w:sz w:val="24"/>
           <w:szCs w:val="24"/>
         </w:rPr>
         <w:t xml:space="preserve"> )</w:t>
+      </w:r>
+      <w:r>
+        <w:rPr>
+          <w:sz w:val="24"/>
+          <w:szCs w:val="24"/>
+        </w:rPr>
+        <w:t xml:space="preserve"> </w:t>
       </w:r>
     </w:p>
     <w:p>
@@ -133,11 +805,35 @@
       </w:pPr>
       <w:r>
         <w:rPr>
-          <w:b/>
-          <w:bCs/>
-          <w:sz w:val="24"/>
-          <w:szCs w:val="24"/>
-        </w:rPr>
+          <w:sz w:val="24"/>
+          <w:szCs w:val="24"/>
+        </w:rPr>
+        <w:t>Training data</w:t>
+      </w:r>
+    </w:p>
+    <w:p>
+      <w:pPr>
+        <w:pStyle w:val="ListParagraph"/>
+        <w:numPr>
+          <w:ilvl w:val="1"/>
+          <w:numId w:val="2"/>
+        </w:numPr>
+        <w:rPr>
+          <w:b/>
+          <w:bCs/>
+          <w:sz w:val="24"/>
+          <w:szCs w:val="24"/>
+        </w:rPr>
+      </w:pPr>
+      <w:r>
+        <w:rPr>
+          <w:b/>
+          <w:bCs/>
+          <w:noProof/>
+          <w:sz w:val="24"/>
+          <w:szCs w:val="24"/>
+        </w:rPr>
+        <w:lastRenderedPageBreak/>
         <w:drawing>
           <wp:inline distT="0" distB="0" distL="0" distR="0" wp14:anchorId="7B017C88" wp14:editId="0313648C">
             <wp:extent cx="2385267" cy="6782388"/>
@@ -219,7 +915,6 @@
           <w:sz w:val="24"/>
           <w:szCs w:val="24"/>
         </w:rPr>
-        <w:lastRenderedPageBreak/>
         <w:t>Additional analysis of class distribution:</w:t>
       </w:r>
     </w:p>
@@ -252,9 +947,11 @@
       </w:pPr>
       <w:r>
         <w:rPr>
-          <w:sz w:val="24"/>
-          <w:szCs w:val="24"/>
-        </w:rPr>
+          <w:noProof/>
+          <w:sz w:val="24"/>
+          <w:szCs w:val="24"/>
+        </w:rPr>
+        <w:lastRenderedPageBreak/>
         <w:drawing>
           <wp:inline distT="0" distB="0" distL="0" distR="0" wp14:anchorId="44D7E857" wp14:editId="48E51A44">
             <wp:extent cx="5943600" cy="1468120"/>
@@ -311,16 +1008,24 @@
         </w:rPr>
         <w:t>Validation</w:t>
       </w:r>
-    </w:p>
-    <w:p>
-      <w:pPr>
-        <w:rPr>
-          <w:sz w:val="24"/>
-          <w:szCs w:val="24"/>
-        </w:rPr>
-      </w:pPr>
-      <w:r>
-        <w:rPr>
+      <w:r>
+        <w:rPr>
+          <w:sz w:val="24"/>
+          <w:szCs w:val="24"/>
+        </w:rPr>
+        <w:t xml:space="preserve"> data</w:t>
+      </w:r>
+    </w:p>
+    <w:p>
+      <w:pPr>
+        <w:rPr>
+          <w:sz w:val="24"/>
+          <w:szCs w:val="24"/>
+        </w:rPr>
+      </w:pPr>
+      <w:r>
+        <w:rPr>
+          <w:noProof/>
           <w:sz w:val="24"/>
           <w:szCs w:val="24"/>
         </w:rPr>
@@ -380,16 +1085,24 @@
         </w:rPr>
         <w:t>Testing</w:t>
       </w:r>
-    </w:p>
-    <w:p>
-      <w:pPr>
-        <w:rPr>
-          <w:sz w:val="24"/>
-          <w:szCs w:val="24"/>
-        </w:rPr>
-      </w:pPr>
-      <w:r>
-        <w:rPr>
+      <w:r>
+        <w:rPr>
+          <w:sz w:val="24"/>
+          <w:szCs w:val="24"/>
+        </w:rPr>
+        <w:t xml:space="preserve"> data</w:t>
+      </w:r>
+    </w:p>
+    <w:p>
+      <w:pPr>
+        <w:rPr>
+          <w:sz w:val="24"/>
+          <w:szCs w:val="24"/>
+        </w:rPr>
+      </w:pPr>
+      <w:r>
+        <w:rPr>
+          <w:noProof/>
           <w:sz w:val="24"/>
           <w:szCs w:val="24"/>
         </w:rPr>
@@ -498,17 +1211,40 @@
     </w:p>
     <w:p>
       <w:pPr>
-        <w:rPr>
-          <w:b/>
-          <w:bCs/>
-          <w:sz w:val="24"/>
-          <w:szCs w:val="24"/>
-        </w:rPr>
-      </w:pPr>
-      <w:r>
-        <w:rPr>
-          <w:b/>
-          <w:bCs/>
+        <w:pStyle w:val="ListParagraph"/>
+        <w:numPr>
+          <w:ilvl w:val="2"/>
+          <w:numId w:val="2"/>
+        </w:numPr>
+        <w:rPr>
+          <w:b/>
+          <w:bCs/>
+          <w:sz w:val="24"/>
+          <w:szCs w:val="24"/>
+        </w:rPr>
+      </w:pPr>
+      <w:r>
+        <w:rPr>
+          <w:sz w:val="24"/>
+          <w:szCs w:val="24"/>
+        </w:rPr>
+        <w:t>Reference experiment</w:t>
+      </w:r>
+    </w:p>
+    <w:p>
+      <w:pPr>
+        <w:rPr>
+          <w:b/>
+          <w:bCs/>
+          <w:sz w:val="24"/>
+          <w:szCs w:val="24"/>
+        </w:rPr>
+      </w:pPr>
+      <w:r>
+        <w:rPr>
+          <w:b/>
+          <w:bCs/>
+          <w:noProof/>
           <w:sz w:val="24"/>
           <w:szCs w:val="24"/>
         </w:rPr>
@@ -571,20 +1307,28 @@
         </w:rPr>
         <w:t>Eval</w:t>
       </w:r>
-    </w:p>
-    <w:p>
-      <w:pPr>
-        <w:rPr>
-          <w:b/>
-          <w:bCs/>
-          <w:sz w:val="24"/>
-          <w:szCs w:val="24"/>
-        </w:rPr>
-      </w:pPr>
-      <w:r>
-        <w:rPr>
-          <w:b/>
-          <w:bCs/>
+      <w:r>
+        <w:rPr>
+          <w:sz w:val="24"/>
+          <w:szCs w:val="24"/>
+        </w:rPr>
+        <w:t>uation</w:t>
+      </w:r>
+    </w:p>
+    <w:p>
+      <w:pPr>
+        <w:rPr>
+          <w:b/>
+          <w:bCs/>
+          <w:sz w:val="24"/>
+          <w:szCs w:val="24"/>
+        </w:rPr>
+      </w:pPr>
+      <w:r>
+        <w:rPr>
+          <w:b/>
+          <w:bCs/>
+          <w:noProof/>
           <w:sz w:val="24"/>
           <w:szCs w:val="24"/>
         </w:rPr>
@@ -627,6 +1371,45 @@
     </w:p>
     <w:p>
       <w:pPr>
+        <w:rPr>
+          <w:b/>
+          <w:bCs/>
+          <w:sz w:val="24"/>
+          <w:szCs w:val="24"/>
+        </w:rPr>
+      </w:pPr>
+    </w:p>
+    <w:p>
+      <w:pPr>
+        <w:rPr>
+          <w:b/>
+          <w:bCs/>
+          <w:sz w:val="24"/>
+          <w:szCs w:val="24"/>
+        </w:rPr>
+      </w:pPr>
+    </w:p>
+    <w:p>
+      <w:pPr>
+        <w:rPr>
+          <w:b/>
+          <w:bCs/>
+          <w:sz w:val="24"/>
+          <w:szCs w:val="24"/>
+        </w:rPr>
+      </w:pPr>
+      <w:r>
+        <w:rPr>
+          <w:b/>
+          <w:bCs/>
+          <w:sz w:val="24"/>
+          <w:szCs w:val="24"/>
+        </w:rPr>
+        <w:t>Improving on reference:</w:t>
+      </w:r>
+    </w:p>
+    <w:p>
+      <w:pPr>
         <w:pStyle w:val="ListParagraph"/>
         <w:numPr>
           <w:ilvl w:val="0"/>
@@ -661,7 +1444,6 @@
           <w:shd w:val="clear" w:color="auto" w:fill="FFFFFF"/>
         </w:rPr>
       </w:pPr>
-      <w:proofErr w:type="spellStart"/>
       <w:r>
         <w:rPr>
           <w:rFonts w:ascii="Segoe UI" w:hAnsi="Segoe UI" w:cs="Segoe UI"/>
@@ -669,9 +1451,8 @@
           <w:szCs w:val="21"/>
           <w:shd w:val="clear" w:color="auto" w:fill="FFFFFF"/>
         </w:rPr>
-        <w:t>random_adjust_</w:t>
-      </w:r>
-      <w:proofErr w:type="gramStart"/>
+        <w:t xml:space="preserve">random_adjust_hue : </w:t>
+      </w:r>
       <w:r>
         <w:rPr>
           <w:rFonts w:ascii="Segoe UI" w:hAnsi="Segoe UI" w:cs="Segoe UI"/>
@@ -679,94 +1460,26 @@
           <w:szCs w:val="21"/>
           <w:shd w:val="clear" w:color="auto" w:fill="FFFFFF"/>
         </w:rPr>
-        <w:t>hue</w:t>
-      </w:r>
-      <w:proofErr w:type="spellEnd"/>
-      <w:r>
+        <w:t>This is done so that vehicles are detected not based on their colors anad conversely all cars should be deteced as cars irrespective of its color</w:t>
+      </w:r>
+    </w:p>
+    <w:p>
+      <w:pPr>
         <w:rPr>
           <w:rFonts w:ascii="Segoe UI" w:hAnsi="Segoe UI" w:cs="Segoe UI"/>
+          <w:b/>
+          <w:bCs/>
           <w:sz w:val="21"/>
           <w:szCs w:val="21"/>
           <w:shd w:val="clear" w:color="auto" w:fill="FFFFFF"/>
         </w:rPr>
-        <w:t xml:space="preserve"> :</w:t>
-      </w:r>
-      <w:proofErr w:type="gramEnd"/>
+      </w:pPr>
       <w:r>
         <w:rPr>
           <w:rFonts w:ascii="Segoe UI" w:hAnsi="Segoe UI" w:cs="Segoe UI"/>
-          <w:sz w:val="21"/>
-          <w:szCs w:val="21"/>
-          <w:shd w:val="clear" w:color="auto" w:fill="FFFFFF"/>
-        </w:rPr>
-        <w:t xml:space="preserve"> </w:t>
-      </w:r>
-      <w:r>
-        <w:rPr>
-          <w:rFonts w:ascii="Segoe UI" w:hAnsi="Segoe UI" w:cs="Segoe UI"/>
-          <w:sz w:val="21"/>
-          <w:szCs w:val="21"/>
-          <w:shd w:val="clear" w:color="auto" w:fill="FFFFFF"/>
-        </w:rPr>
-        <w:t xml:space="preserve">This is done so that vehicles are detected not based on their colors </w:t>
-      </w:r>
-      <w:proofErr w:type="spellStart"/>
-      <w:r>
-        <w:rPr>
-          <w:rFonts w:ascii="Segoe UI" w:hAnsi="Segoe UI" w:cs="Segoe UI"/>
-          <w:sz w:val="21"/>
-          <w:szCs w:val="21"/>
-          <w:shd w:val="clear" w:color="auto" w:fill="FFFFFF"/>
-        </w:rPr>
-        <w:t>anad</w:t>
-      </w:r>
-      <w:proofErr w:type="spellEnd"/>
-      <w:r>
-        <w:rPr>
-          <w:rFonts w:ascii="Segoe UI" w:hAnsi="Segoe UI" w:cs="Segoe UI"/>
-          <w:sz w:val="21"/>
-          <w:szCs w:val="21"/>
-          <w:shd w:val="clear" w:color="auto" w:fill="FFFFFF"/>
-        </w:rPr>
-        <w:t xml:space="preserve"> conversely all cars should be </w:t>
-      </w:r>
-      <w:proofErr w:type="spellStart"/>
-      <w:r>
-        <w:rPr>
-          <w:rFonts w:ascii="Segoe UI" w:hAnsi="Segoe UI" w:cs="Segoe UI"/>
-          <w:sz w:val="21"/>
-          <w:szCs w:val="21"/>
-          <w:shd w:val="clear" w:color="auto" w:fill="FFFFFF"/>
-        </w:rPr>
-        <w:t>deteced</w:t>
-      </w:r>
-      <w:proofErr w:type="spellEnd"/>
-      <w:r>
-        <w:rPr>
-          <w:rFonts w:ascii="Segoe UI" w:hAnsi="Segoe UI" w:cs="Segoe UI"/>
-          <w:sz w:val="21"/>
-          <w:szCs w:val="21"/>
-          <w:shd w:val="clear" w:color="auto" w:fill="FFFFFF"/>
-        </w:rPr>
-        <w:t xml:space="preserve"> as cars irrespective of its color</w:t>
-      </w:r>
-    </w:p>
-    <w:p>
-      <w:pPr>
-        <w:rPr>
-          <w:rFonts w:ascii="Segoe UI" w:hAnsi="Segoe UI" w:cs="Segoe UI"/>
-          <w:b/>
-          <w:bCs/>
-          <w:sz w:val="21"/>
-          <w:szCs w:val="21"/>
-          <w:shd w:val="clear" w:color="auto" w:fill="FFFFFF"/>
-        </w:rPr>
-      </w:pPr>
-      <w:r>
-        <w:rPr>
-          <w:rFonts w:ascii="Segoe UI" w:hAnsi="Segoe UI" w:cs="Segoe UI"/>
-          <w:b/>
-          <w:bCs/>
+          <w:b/>
+          <w:bCs/>
+          <w:noProof/>
           <w:sz w:val="21"/>
           <w:szCs w:val="21"/>
           <w:shd w:val="clear" w:color="auto" w:fill="FFFFFF"/>
@@ -823,7 +1536,6 @@
           <w:szCs w:val="24"/>
         </w:rPr>
       </w:pPr>
-      <w:proofErr w:type="spellStart"/>
       <w:r>
         <w:rPr>
           <w:rFonts w:ascii="Segoe UI" w:hAnsi="Segoe UI" w:cs="Segoe UI"/>
@@ -831,81 +1543,23 @@
           <w:szCs w:val="21"/>
           <w:shd w:val="clear" w:color="auto" w:fill="FFFFFF"/>
         </w:rPr>
-        <w:t>adjust_</w:t>
-      </w:r>
-      <w:proofErr w:type="gramStart"/>
-      <w:r>
-        <w:rPr>
-          <w:rFonts w:ascii="Segoe UI" w:hAnsi="Segoe UI" w:cs="Segoe UI"/>
-          <w:sz w:val="21"/>
-          <w:szCs w:val="21"/>
-          <w:shd w:val="clear" w:color="auto" w:fill="FFFFFF"/>
-        </w:rPr>
-        <w:t>gamma</w:t>
-      </w:r>
-      <w:proofErr w:type="spellEnd"/>
-      <w:r>
-        <w:rPr>
-          <w:rFonts w:ascii="Segoe UI" w:hAnsi="Segoe UI" w:cs="Segoe UI"/>
-          <w:sz w:val="21"/>
-          <w:szCs w:val="21"/>
-          <w:shd w:val="clear" w:color="auto" w:fill="FFFFFF"/>
-        </w:rPr>
-        <w:t xml:space="preserve"> :</w:t>
-      </w:r>
-      <w:proofErr w:type="gramEnd"/>
-      <w:r>
-        <w:rPr>
-          <w:rFonts w:ascii="Segoe UI" w:hAnsi="Segoe UI" w:cs="Segoe UI"/>
-          <w:sz w:val="21"/>
-          <w:szCs w:val="21"/>
-          <w:shd w:val="clear" w:color="auto" w:fill="FFFFFF"/>
-        </w:rPr>
-        <w:t xml:space="preserve"> </w:t>
-      </w:r>
-      <w:r>
-        <w:rPr>
-          <w:rFonts w:ascii="Segoe UI" w:hAnsi="Segoe UI" w:cs="Segoe UI"/>
-          <w:sz w:val="21"/>
-          <w:szCs w:val="21"/>
-          <w:shd w:val="clear" w:color="auto" w:fill="FFFFFF"/>
-        </w:rPr>
-        <w:t> Gamma value changes difference between light and dark areas(</w:t>
-      </w:r>
-      <w:proofErr w:type="spellStart"/>
-      <w:r>
-        <w:rPr>
-          <w:rFonts w:ascii="Segoe UI" w:hAnsi="Segoe UI" w:cs="Segoe UI"/>
-          <w:sz w:val="21"/>
-          <w:szCs w:val="21"/>
-          <w:shd w:val="clear" w:color="auto" w:fill="FFFFFF"/>
-        </w:rPr>
-        <w:t>icreasing</w:t>
-      </w:r>
-      <w:proofErr w:type="spellEnd"/>
-      <w:r>
-        <w:rPr>
-          <w:rFonts w:ascii="Segoe UI" w:hAnsi="Segoe UI" w:cs="Segoe UI"/>
-          <w:sz w:val="21"/>
-          <w:szCs w:val="21"/>
-          <w:shd w:val="clear" w:color="auto" w:fill="FFFFFF"/>
-        </w:rPr>
-        <w:t xml:space="preserve"> gamma would make darker area darker and light areas lighter)</w:t>
-      </w:r>
-    </w:p>
-    <w:p>
-      <w:pPr>
-        <w:rPr>
-          <w:b/>
-          <w:bCs/>
-          <w:sz w:val="24"/>
-          <w:szCs w:val="24"/>
-        </w:rPr>
-      </w:pPr>
-      <w:r>
-        <w:rPr>
-          <w:b/>
-          <w:bCs/>
+        <w:t>adjust_gamma :  Gamma value changes difference between light and dark areas(icreasing gamma would make darker area darker and light areas lighter)</w:t>
+      </w:r>
+    </w:p>
+    <w:p>
+      <w:pPr>
+        <w:rPr>
+          <w:b/>
+          <w:bCs/>
+          <w:sz w:val="24"/>
+          <w:szCs w:val="24"/>
+        </w:rPr>
+      </w:pPr>
+      <w:r>
+        <w:rPr>
+          <w:b/>
+          <w:bCs/>
+          <w:noProof/>
           <w:sz w:val="24"/>
           <w:szCs w:val="24"/>
         </w:rPr>
@@ -961,7 +1615,6 @@
           <w:szCs w:val="24"/>
         </w:rPr>
       </w:pPr>
-      <w:proofErr w:type="spellStart"/>
       <w:r>
         <w:rPr>
           <w:rFonts w:ascii="Segoe UI" w:hAnsi="Segoe UI" w:cs="Segoe UI"/>
@@ -969,61 +1622,23 @@
           <w:szCs w:val="21"/>
           <w:shd w:val="clear" w:color="auto" w:fill="FFFFFF"/>
         </w:rPr>
-        <w:t>random_jitter_</w:t>
-      </w:r>
-      <w:proofErr w:type="gramStart"/>
-      <w:r>
-        <w:rPr>
-          <w:rFonts w:ascii="Segoe UI" w:hAnsi="Segoe UI" w:cs="Segoe UI"/>
-          <w:sz w:val="21"/>
-          <w:szCs w:val="21"/>
-          <w:shd w:val="clear" w:color="auto" w:fill="FFFFFF"/>
-        </w:rPr>
-        <w:t>boxes</w:t>
-      </w:r>
-      <w:proofErr w:type="spellEnd"/>
-      <w:r>
-        <w:rPr>
-          <w:rFonts w:ascii="Segoe UI" w:hAnsi="Segoe UI" w:cs="Segoe UI"/>
-          <w:sz w:val="21"/>
-          <w:szCs w:val="21"/>
-          <w:shd w:val="clear" w:color="auto" w:fill="FFFFFF"/>
-        </w:rPr>
-        <w:t xml:space="preserve"> :</w:t>
-      </w:r>
-      <w:proofErr w:type="gramEnd"/>
-      <w:r>
-        <w:rPr>
-          <w:rFonts w:ascii="Segoe UI" w:hAnsi="Segoe UI" w:cs="Segoe UI"/>
-          <w:sz w:val="21"/>
-          <w:szCs w:val="21"/>
-          <w:shd w:val="clear" w:color="auto" w:fill="FFFFFF"/>
-        </w:rPr>
-        <w:t xml:space="preserve"> </w:t>
-      </w:r>
-      <w:r>
-        <w:rPr>
-          <w:rFonts w:ascii="Segoe UI" w:hAnsi="Segoe UI" w:cs="Segoe UI"/>
-          <w:sz w:val="21"/>
-          <w:szCs w:val="21"/>
-          <w:shd w:val="clear" w:color="auto" w:fill="FFFFFF"/>
-        </w:rPr>
-        <w:t>this changes box bounds by a value and would help in generalization</w:t>
-      </w:r>
-    </w:p>
-    <w:p>
-      <w:pPr>
-        <w:rPr>
-          <w:b/>
-          <w:bCs/>
-          <w:sz w:val="24"/>
-          <w:szCs w:val="24"/>
-        </w:rPr>
-      </w:pPr>
-      <w:r>
-        <w:rPr>
-          <w:b/>
-          <w:bCs/>
+        <w:t>random_jitter_boxes : this changes box bounds by a value and would help in generalization</w:t>
+      </w:r>
+    </w:p>
+    <w:p>
+      <w:pPr>
+        <w:rPr>
+          <w:b/>
+          <w:bCs/>
+          <w:sz w:val="24"/>
+          <w:szCs w:val="24"/>
+        </w:rPr>
+      </w:pPr>
+      <w:r>
+        <w:rPr>
+          <w:b/>
+          <w:bCs/>
+          <w:noProof/>
           <w:sz w:val="24"/>
           <w:szCs w:val="24"/>
         </w:rPr>
@@ -1210,6 +1825,7 @@
         <w:rPr>
           <w:b/>
           <w:bCs/>
+          <w:noProof/>
           <w:sz w:val="24"/>
           <w:szCs w:val="24"/>
         </w:rPr>
@@ -1286,6 +1902,7 @@
         <w:rPr>
           <w:b/>
           <w:bCs/>
+          <w:noProof/>
           <w:sz w:val="24"/>
           <w:szCs w:val="24"/>
         </w:rPr>
@@ -1353,43 +1970,7 @@
           <w:sz w:val="21"/>
           <w:szCs w:val="21"/>
         </w:rPr>
-        <w:t xml:space="preserve">Other Modifications of </w:t>
-      </w:r>
-      <w:proofErr w:type="spellStart"/>
-      <w:r>
-        <w:rPr>
-          <w:rFonts w:ascii="Segoe UI" w:hAnsi="Segoe UI" w:cs="Segoe UI"/>
-          <w:sz w:val="21"/>
-          <w:szCs w:val="21"/>
-        </w:rPr>
-        <w:t>tensorflow</w:t>
-      </w:r>
-      <w:proofErr w:type="spellEnd"/>
-      <w:r>
-        <w:rPr>
-          <w:rFonts w:ascii="Segoe UI" w:hAnsi="Segoe UI" w:cs="Segoe UI"/>
-          <w:sz w:val="21"/>
-          <w:szCs w:val="21"/>
-        </w:rPr>
-        <w:t xml:space="preserve"> </w:t>
-      </w:r>
-      <w:proofErr w:type="spellStart"/>
-      <w:r>
-        <w:rPr>
-          <w:rFonts w:ascii="Segoe UI" w:hAnsi="Segoe UI" w:cs="Segoe UI"/>
-          <w:sz w:val="21"/>
-          <w:szCs w:val="21"/>
-        </w:rPr>
-        <w:t>obejct</w:t>
-      </w:r>
-      <w:proofErr w:type="spellEnd"/>
-      <w:r>
-        <w:rPr>
-          <w:rFonts w:ascii="Segoe UI" w:hAnsi="Segoe UI" w:cs="Segoe UI"/>
-          <w:sz w:val="21"/>
-          <w:szCs w:val="21"/>
-        </w:rPr>
-        <w:t xml:space="preserve"> detection API explored include:</w:t>
+        <w:t>Other Modifications of tensorflow obejct detection API explored include:</w:t>
       </w:r>
     </w:p>
     <w:p>
@@ -1517,25 +2098,7 @@
           <w:sz w:val="21"/>
           <w:szCs w:val="21"/>
         </w:rPr>
-        <w:t xml:space="preserve">changing </w:t>
-      </w:r>
-      <w:proofErr w:type="spellStart"/>
-      <w:r>
-        <w:rPr>
-          <w:rFonts w:ascii="Segoe UI" w:hAnsi="Segoe UI" w:cs="Segoe UI"/>
-          <w:sz w:val="21"/>
-          <w:szCs w:val="21"/>
-        </w:rPr>
-        <w:t>achor_generator</w:t>
-      </w:r>
-      <w:proofErr w:type="spellEnd"/>
-      <w:r>
-        <w:rPr>
-          <w:rFonts w:ascii="Segoe UI" w:hAnsi="Segoe UI" w:cs="Segoe UI"/>
-          <w:sz w:val="21"/>
-          <w:szCs w:val="21"/>
-        </w:rPr>
-        <w:t xml:space="preserve"> values</w:t>
+        <w:t>changing achor_generator values</w:t>
       </w:r>
     </w:p>
     <w:p>
@@ -1851,6 +2414,119 @@
     </w:lvl>
   </w:abstractNum>
   <w:abstractNum w:abstractNumId="2" w15:restartNumberingAfterBreak="0">
+    <w:nsid w:val="3FA01BBE"/>
+    <w:multiLevelType w:val="hybridMultilevel"/>
+    <w:tmpl w:val="179C0280"/>
+    <w:lvl w:ilvl="0" w:tplc="04090001">
+      <w:start w:val="1"/>
+      <w:numFmt w:val="bullet"/>
+      <w:lvlText w:val=""/>
+      <w:lvlJc w:val="left"/>
+      <w:pPr>
+        <w:ind w:left="1440" w:hanging="360"/>
+      </w:pPr>
+      <w:rPr>
+        <w:rFonts w:ascii="Symbol" w:hAnsi="Symbol" w:hint="default"/>
+      </w:rPr>
+    </w:lvl>
+    <w:lvl w:ilvl="1" w:tplc="04090003" w:tentative="1">
+      <w:start w:val="1"/>
+      <w:numFmt w:val="bullet"/>
+      <w:lvlText w:val="o"/>
+      <w:lvlJc w:val="left"/>
+      <w:pPr>
+        <w:ind w:left="2160" w:hanging="360"/>
+      </w:pPr>
+      <w:rPr>
+        <w:rFonts w:ascii="Courier New" w:hAnsi="Courier New" w:cs="Courier New" w:hint="default"/>
+      </w:rPr>
+    </w:lvl>
+    <w:lvl w:ilvl="2" w:tplc="04090005" w:tentative="1">
+      <w:start w:val="1"/>
+      <w:numFmt w:val="bullet"/>
+      <w:lvlText w:val=""/>
+      <w:lvlJc w:val="left"/>
+      <w:pPr>
+        <w:ind w:left="2880" w:hanging="360"/>
+      </w:pPr>
+      <w:rPr>
+        <w:rFonts w:ascii="Wingdings" w:hAnsi="Wingdings" w:hint="default"/>
+      </w:rPr>
+    </w:lvl>
+    <w:lvl w:ilvl="3" w:tplc="04090001" w:tentative="1">
+      <w:start w:val="1"/>
+      <w:numFmt w:val="bullet"/>
+      <w:lvlText w:val=""/>
+      <w:lvlJc w:val="left"/>
+      <w:pPr>
+        <w:ind w:left="3600" w:hanging="360"/>
+      </w:pPr>
+      <w:rPr>
+        <w:rFonts w:ascii="Symbol" w:hAnsi="Symbol" w:hint="default"/>
+      </w:rPr>
+    </w:lvl>
+    <w:lvl w:ilvl="4" w:tplc="04090003" w:tentative="1">
+      <w:start w:val="1"/>
+      <w:numFmt w:val="bullet"/>
+      <w:lvlText w:val="o"/>
+      <w:lvlJc w:val="left"/>
+      <w:pPr>
+        <w:ind w:left="4320" w:hanging="360"/>
+      </w:pPr>
+      <w:rPr>
+        <w:rFonts w:ascii="Courier New" w:hAnsi="Courier New" w:cs="Courier New" w:hint="default"/>
+      </w:rPr>
+    </w:lvl>
+    <w:lvl w:ilvl="5" w:tplc="04090005" w:tentative="1">
+      <w:start w:val="1"/>
+      <w:numFmt w:val="bullet"/>
+      <w:lvlText w:val=""/>
+      <w:lvlJc w:val="left"/>
+      <w:pPr>
+        <w:ind w:left="5040" w:hanging="360"/>
+      </w:pPr>
+      <w:rPr>
+        <w:rFonts w:ascii="Wingdings" w:hAnsi="Wingdings" w:hint="default"/>
+      </w:rPr>
+    </w:lvl>
+    <w:lvl w:ilvl="6" w:tplc="04090001" w:tentative="1">
+      <w:start w:val="1"/>
+      <w:numFmt w:val="bullet"/>
+      <w:lvlText w:val=""/>
+      <w:lvlJc w:val="left"/>
+      <w:pPr>
+        <w:ind w:left="5760" w:hanging="360"/>
+      </w:pPr>
+      <w:rPr>
+        <w:rFonts w:ascii="Symbol" w:hAnsi="Symbol" w:hint="default"/>
+      </w:rPr>
+    </w:lvl>
+    <w:lvl w:ilvl="7" w:tplc="04090003" w:tentative="1">
+      <w:start w:val="1"/>
+      <w:numFmt w:val="bullet"/>
+      <w:lvlText w:val="o"/>
+      <w:lvlJc w:val="left"/>
+      <w:pPr>
+        <w:ind w:left="6480" w:hanging="360"/>
+      </w:pPr>
+      <w:rPr>
+        <w:rFonts w:ascii="Courier New" w:hAnsi="Courier New" w:cs="Courier New" w:hint="default"/>
+      </w:rPr>
+    </w:lvl>
+    <w:lvl w:ilvl="8" w:tplc="04090005" w:tentative="1">
+      <w:start w:val="1"/>
+      <w:numFmt w:val="bullet"/>
+      <w:lvlText w:val=""/>
+      <w:lvlJc w:val="left"/>
+      <w:pPr>
+        <w:ind w:left="7200" w:hanging="360"/>
+      </w:pPr>
+      <w:rPr>
+        <w:rFonts w:ascii="Wingdings" w:hAnsi="Wingdings" w:hint="default"/>
+      </w:rPr>
+    </w:lvl>
+  </w:abstractNum>
+  <w:abstractNum w:abstractNumId="3" w15:restartNumberingAfterBreak="0">
     <w:nsid w:val="768C3295"/>
     <w:multiLevelType w:val="hybridMultilevel"/>
     <w:tmpl w:val="42E824F4"/>
@@ -1940,13 +2616,16 @@
     </w:lvl>
   </w:abstractNum>
   <w:num w:numId="1" w16cid:durableId="657147885">
-    <w:abstractNumId w:val="2"/>
+    <w:abstractNumId w:val="3"/>
   </w:num>
   <w:num w:numId="2" w16cid:durableId="1085422350">
     <w:abstractNumId w:val="1"/>
   </w:num>
   <w:num w:numId="3" w16cid:durableId="1201551908">
     <w:abstractNumId w:val="0"/>
+  </w:num>
+  <w:num w:numId="4" w16cid:durableId="419642876">
+    <w:abstractNumId w:val="2"/>
   </w:num>
 </w:numbering>
 </file>
@@ -2404,6 +3083,88 @@
       <w:szCs w:val="24"/>
     </w:rPr>
   </w:style>
+  <w:style w:type="character" w:styleId="Strong">
+    <w:name w:val="Strong"/>
+    <w:basedOn w:val="DefaultParagraphFont"/>
+    <w:uiPriority w:val="22"/>
+    <w:qFormat/>
+    <w:rsid w:val="00AB7273"/>
+    <w:rPr>
+      <w:b/>
+      <w:bCs/>
+    </w:rPr>
+  </w:style>
+  <w:style w:type="paragraph" w:styleId="HTMLPreformatted">
+    <w:name w:val="HTML Preformatted"/>
+    <w:basedOn w:val="Normal"/>
+    <w:link w:val="HTMLPreformattedChar"/>
+    <w:uiPriority w:val="99"/>
+    <w:semiHidden/>
+    <w:unhideWhenUsed/>
+    <w:rsid w:val="006C056C"/>
+    <w:pPr>
+      <w:tabs>
+        <w:tab w:val="left" w:pos="916"/>
+        <w:tab w:val="left" w:pos="1832"/>
+        <w:tab w:val="left" w:pos="2748"/>
+        <w:tab w:val="left" w:pos="3664"/>
+        <w:tab w:val="left" w:pos="4580"/>
+        <w:tab w:val="left" w:pos="5496"/>
+        <w:tab w:val="left" w:pos="6412"/>
+        <w:tab w:val="left" w:pos="7328"/>
+        <w:tab w:val="left" w:pos="8244"/>
+        <w:tab w:val="left" w:pos="9160"/>
+        <w:tab w:val="left" w:pos="10076"/>
+        <w:tab w:val="left" w:pos="10992"/>
+        <w:tab w:val="left" w:pos="11908"/>
+        <w:tab w:val="left" w:pos="12824"/>
+        <w:tab w:val="left" w:pos="13740"/>
+        <w:tab w:val="left" w:pos="14656"/>
+      </w:tabs>
+      <w:spacing w:after="0" w:line="240" w:lineRule="auto"/>
+    </w:pPr>
+    <w:rPr>
+      <w:rFonts w:ascii="Courier New" w:eastAsia="Times New Roman" w:hAnsi="Courier New" w:cs="Courier New"/>
+      <w:sz w:val="20"/>
+      <w:szCs w:val="20"/>
+    </w:rPr>
+  </w:style>
+  <w:style w:type="character" w:customStyle="1" w:styleId="HTMLPreformattedChar">
+    <w:name w:val="HTML Preformatted Char"/>
+    <w:basedOn w:val="DefaultParagraphFont"/>
+    <w:link w:val="HTMLPreformatted"/>
+    <w:uiPriority w:val="99"/>
+    <w:semiHidden/>
+    <w:rsid w:val="006C056C"/>
+    <w:rPr>
+      <w:rFonts w:ascii="Courier New" w:eastAsia="Times New Roman" w:hAnsi="Courier New" w:cs="Courier New"/>
+      <w:sz w:val="20"/>
+      <w:szCs w:val="20"/>
+    </w:rPr>
+  </w:style>
+  <w:style w:type="character" w:styleId="HTMLCode">
+    <w:name w:val="HTML Code"/>
+    <w:basedOn w:val="DefaultParagraphFont"/>
+    <w:uiPriority w:val="99"/>
+    <w:semiHidden/>
+    <w:unhideWhenUsed/>
+    <w:rsid w:val="006C056C"/>
+    <w:rPr>
+      <w:rFonts w:ascii="Courier New" w:eastAsia="Times New Roman" w:hAnsi="Courier New" w:cs="Courier New"/>
+      <w:sz w:val="20"/>
+      <w:szCs w:val="20"/>
+    </w:rPr>
+  </w:style>
+  <w:style w:type="character" w:customStyle="1" w:styleId="hljs-builtin">
+    <w:name w:val="hljs-built_in"/>
+    <w:basedOn w:val="DefaultParagraphFont"/>
+    <w:rsid w:val="006C056C"/>
+  </w:style>
+  <w:style w:type="character" w:customStyle="1" w:styleId="hljs-number">
+    <w:name w:val="hljs-number"/>
+    <w:basedOn w:val="DefaultParagraphFont"/>
+    <w:rsid w:val="006C056C"/>
+  </w:style>
 </w:styles>
 </file>
 

</xml_diff>